<commit_message>
Added the first requirements needed to complete the first version of the application
</commit_message>
<xml_diff>
--- a/Student application documentation V1.docx
+++ b/Student application documentation V1.docx
@@ -19,8 +19,123 @@
         </w:rPr>
         <w:t>Student application</w:t>
       </w:r>
+    </w:p>
+    <w:p>
+      <w:pPr>
+        <w:rPr>
+          <w:sz w:val="24"/>
+          <w:szCs w:val="24"/>
+        </w:rPr>
+      </w:pPr>
+    </w:p>
+    <w:p>
+      <w:pPr>
+        <w:rPr>
+          <w:sz w:val="24"/>
+          <w:szCs w:val="24"/>
+        </w:rPr>
+      </w:pPr>
+      <w:r>
+        <w:rPr>
+          <w:sz w:val="24"/>
+          <w:szCs w:val="24"/>
+        </w:rPr>
+        <w:t>A student will have one or more subjects they attend. Each subject will be taught by a professor. A professor can have one or more subjects. Upon finishing a subject, the student will get a grade related to that subject. The grades will be given by the professor.</w:t>
+      </w:r>
+    </w:p>
+    <w:p>
+      <w:pPr>
+        <w:rPr>
+          <w:sz w:val="24"/>
+          <w:szCs w:val="24"/>
+        </w:rPr>
+      </w:pPr>
+    </w:p>
+    <w:p>
+      <w:pPr>
+        <w:rPr>
+          <w:sz w:val="24"/>
+          <w:szCs w:val="24"/>
+        </w:rPr>
+      </w:pPr>
+      <w:r>
+        <w:rPr>
+          <w:sz w:val="24"/>
+          <w:szCs w:val="24"/>
+        </w:rPr>
+        <w:t>A student will have a name, surname, age, grade, department and other info fields. The student will also have a list of subjects they are attending and a list of grades that they have gotten.</w:t>
+      </w:r>
+    </w:p>
+    <w:p>
+      <w:pPr>
+        <w:rPr>
+          <w:sz w:val="24"/>
+          <w:szCs w:val="24"/>
+        </w:rPr>
+      </w:pPr>
+    </w:p>
+    <w:p>
+      <w:pPr>
+        <w:rPr>
+          <w:sz w:val="24"/>
+          <w:szCs w:val="24"/>
+        </w:rPr>
+      </w:pPr>
+      <w:r>
+        <w:rPr>
+          <w:sz w:val="24"/>
+          <w:szCs w:val="24"/>
+        </w:rPr>
+        <w:t>A professor will have a name, surname, age, title, department and other info fields. A professor will have a list of subjects they teach.</w:t>
+      </w:r>
       <w:bookmarkStart w:id="0" w:name="_GoBack"/>
       <w:bookmarkEnd w:id="0"/>
+    </w:p>
+    <w:p>
+      <w:pPr>
+        <w:rPr>
+          <w:sz w:val="24"/>
+          <w:szCs w:val="24"/>
+        </w:rPr>
+      </w:pPr>
+    </w:p>
+    <w:p>
+      <w:pPr>
+        <w:rPr>
+          <w:sz w:val="24"/>
+          <w:szCs w:val="24"/>
+        </w:rPr>
+      </w:pPr>
+      <w:r>
+        <w:rPr>
+          <w:sz w:val="24"/>
+          <w:szCs w:val="24"/>
+        </w:rPr>
+        <w:t>A subject will have a title, a year at which it is taught, a description and other info fields.</w:t>
+      </w:r>
+    </w:p>
+    <w:p>
+      <w:pPr>
+        <w:rPr>
+          <w:sz w:val="24"/>
+          <w:szCs w:val="24"/>
+        </w:rPr>
+      </w:pPr>
+    </w:p>
+    <w:p>
+      <w:pPr>
+        <w:rPr>
+          <w:sz w:val="24"/>
+          <w:szCs w:val="24"/>
+        </w:rPr>
+      </w:pPr>
+      <w:r>
+        <w:rPr>
+          <w:sz w:val="24"/>
+          <w:szCs w:val="24"/>
+        </w:rPr>
+        <w:t>A grade will have a grade number, a name of the subject it is related to, the name of the professor who gave it, the name of the student that got it and the overall final score.</w:t>
+      </w:r>
     </w:p>
     <w:sectPr>
       <w:pgSz w:w="12240" w:h="15840"/>

</xml_diff>

<commit_message>
Added reminder for required documentation information
</commit_message>
<xml_diff>
--- a/Student application documentation V1.docx
+++ b/Student application documentation V1.docx
@@ -88,54 +88,77 @@
         </w:rPr>
         <w:t>A professor will have a name, surname, age, title, department and other info fields. A professor will have a list of subjects they teach.</w:t>
       </w:r>
+    </w:p>
+    <w:p>
+      <w:pPr>
+        <w:rPr>
+          <w:sz w:val="24"/>
+          <w:szCs w:val="24"/>
+        </w:rPr>
+      </w:pPr>
+    </w:p>
+    <w:p>
+      <w:pPr>
+        <w:rPr>
+          <w:sz w:val="24"/>
+          <w:szCs w:val="24"/>
+        </w:rPr>
+      </w:pPr>
+      <w:r>
+        <w:rPr>
+          <w:sz w:val="24"/>
+          <w:szCs w:val="24"/>
+        </w:rPr>
+        <w:t>A subject will have a title, a year at which it is taught, a description and other info fields.</w:t>
+      </w:r>
+    </w:p>
+    <w:p>
+      <w:pPr>
+        <w:rPr>
+          <w:sz w:val="24"/>
+          <w:szCs w:val="24"/>
+        </w:rPr>
+      </w:pPr>
+    </w:p>
+    <w:p>
+      <w:pPr>
+        <w:rPr>
+          <w:sz w:val="24"/>
+          <w:szCs w:val="24"/>
+        </w:rPr>
+      </w:pPr>
+      <w:r>
+        <w:rPr>
+          <w:sz w:val="24"/>
+          <w:szCs w:val="24"/>
+        </w:rPr>
+        <w:t>A grade will have a grade number, a name of the subject it is related to, the name of the professor who gave it, the name of the student that got it and the overall final score.</w:t>
+      </w:r>
+    </w:p>
+    <w:p>
+      <w:pPr>
+        <w:rPr>
+          <w:sz w:val="24"/>
+          <w:szCs w:val="24"/>
+        </w:rPr>
+      </w:pPr>
+    </w:p>
+    <w:p>
+      <w:pPr>
+        <w:rPr>
+          <w:sz w:val="24"/>
+          <w:szCs w:val="24"/>
+        </w:rPr>
+      </w:pPr>
+      <w:r>
+        <w:rPr>
+          <w:sz w:val="24"/>
+          <w:szCs w:val="24"/>
+        </w:rPr>
+        <w:t>Add SSA, EER and Relational</w:t>
+      </w:r>
       <w:bookmarkStart w:id="0" w:name="_GoBack"/>
       <w:bookmarkEnd w:id="0"/>
-    </w:p>
-    <w:p>
-      <w:pPr>
-        <w:rPr>
-          <w:sz w:val="24"/>
-          <w:szCs w:val="24"/>
-        </w:rPr>
-      </w:pPr>
-    </w:p>
-    <w:p>
-      <w:pPr>
-        <w:rPr>
-          <w:sz w:val="24"/>
-          <w:szCs w:val="24"/>
-        </w:rPr>
-      </w:pPr>
-      <w:r>
-        <w:rPr>
-          <w:sz w:val="24"/>
-          <w:szCs w:val="24"/>
-        </w:rPr>
-        <w:t>A subject will have a title, a year at which it is taught, a description and other info fields.</w:t>
-      </w:r>
-    </w:p>
-    <w:p>
-      <w:pPr>
-        <w:rPr>
-          <w:sz w:val="24"/>
-          <w:szCs w:val="24"/>
-        </w:rPr>
-      </w:pPr>
-    </w:p>
-    <w:p>
-      <w:pPr>
-        <w:rPr>
-          <w:sz w:val="24"/>
-          <w:szCs w:val="24"/>
-        </w:rPr>
-      </w:pPr>
-      <w:r>
-        <w:rPr>
-          <w:sz w:val="24"/>
-          <w:szCs w:val="24"/>
-        </w:rPr>
-        <w:t>A grade will have a grade number, a name of the subject it is related to, the name of the professor who gave it, the name of the student that got it and the overall final score.</w:t>
-      </w:r>
     </w:p>
     <w:sectPr>
       <w:pgSz w:w="12240" w:h="15840"/>

</xml_diff>

<commit_message>
V1 of project specifications and EER done
</commit_message>
<xml_diff>
--- a/Student application documentation V1.docx
+++ b/Student application documentation V1.docx
@@ -40,51 +40,29 @@
           <w:sz w:val="24"/>
           <w:szCs w:val="24"/>
         </w:rPr>
-        <w:t xml:space="preserve">A user will be able to register and login his account. It will either be a student or a professor account that is created. Any student can create an account without any further checks, but for a new professor to be created it will require the confirmation of an administrator for the professor account’s validity. </w:t>
-      </w:r>
-    </w:p>
-    <w:p>
-      <w:pPr>
-        <w:rPr>
-          <w:sz w:val="24"/>
-          <w:szCs w:val="24"/>
-        </w:rPr>
-      </w:pPr>
-      <w:r>
-        <w:rPr>
-          <w:sz w:val="24"/>
-          <w:szCs w:val="24"/>
-        </w:rPr>
-        <w:t>A student will have one or more subjects they attend. Each subject will be taught by a professor. A professor can have one or more subjects. Upon finishing a subject, the student will get a grade related to that subject. The grades will be given by the professor.</w:t>
-      </w:r>
-    </w:p>
-    <w:p>
-      <w:pPr>
-        <w:rPr>
-          <w:sz w:val="24"/>
-          <w:szCs w:val="24"/>
-        </w:rPr>
-      </w:pPr>
-      <w:r>
-        <w:rPr>
-          <w:sz w:val="24"/>
-          <w:szCs w:val="24"/>
-        </w:rPr>
-        <w:t>A student will have a name, surname, age, grade, department and other info fields. The student will also have a list of subjects they are attending and a list of grades that they have gotten.</w:t>
+        <w:t>A user will be able to register and login his account. It will either be a student or a professor account that is created. Any student can create an account without any further checks, but for a new professor to be created it will require the confirmation of an administrator for the professor account’s validity. An administrator will therefore be able to review new professor accounts and either approve or reject them, and only approved professors will be able to</w:t>
       </w:r>
       <w:r>
         <w:rPr>
           <w:sz w:val="24"/>
           <w:szCs w:val="24"/>
         </w:rPr>
-        <w:t xml:space="preserve"> </w:t>
+        <w:t xml:space="preserve"> teach subjects or give grades.</w:t>
       </w:r>
+    </w:p>
+    <w:p>
+      <w:pPr>
+        <w:rPr>
+          <w:sz w:val="24"/>
+          <w:szCs w:val="24"/>
+        </w:rPr>
+      </w:pPr>
       <w:r>
         <w:rPr>
           <w:sz w:val="24"/>
           <w:szCs w:val="24"/>
         </w:rPr>
-        <w:t>A student will be able to view his subjects and grades.</w:t>
+        <w:t>A student will have one or more subjects they attend. Each subject will be taught by a professor. A professor can have one or more subjects. Upon finishing a subject, the student will get a grade related to that subject. The grades will be given by the professor. A student’s attendance in subjects will be represented through enrollments, which will record the moment of enrollment and the current status of the subject, such as attending, completed, or dropped. Once a grade is given to a student for a subject, the enrollment will automatically be marked as completed.</w:t>
       </w:r>
     </w:p>
     <w:p>
@@ -99,14 +77,22 @@
           <w:sz w:val="24"/>
           <w:szCs w:val="24"/>
         </w:rPr>
-        <w:t>A professor will have a name, surname, age, title, department and other info fields. A professor will have a list of subjects they teach.</w:t>
+        <w:t>A student will have a name, surname, age, grade, department and other info fields. The student will also have a list of subjects they are attending and a list of grades that they have gotten. A student will be able to view his subjects and grades. In addition, each student will belong to a department, which organizes students based on their study program.</w:t>
       </w:r>
+    </w:p>
+    <w:p>
+      <w:pPr>
+        <w:rPr>
+          <w:sz w:val="24"/>
+          <w:szCs w:val="24"/>
+        </w:rPr>
+      </w:pPr>
       <w:r>
         <w:rPr>
           <w:sz w:val="24"/>
           <w:szCs w:val="24"/>
         </w:rPr>
-        <w:t xml:space="preserve"> A professor will be able to view his subjects, given grades and students of a subject he teaches.</w:t>
+        <w:t>A professor will have a name, surname, age, title, department and other info fields. A professor will have a list of subjects they teach. A professor will be able to view his subjects, given grades and students of a subject he teaches. Each professor will also belong to a department, and their account will include information about whether they have been approved by an administrator, along with the time and administrator who approved them.</w:t>
       </w:r>
     </w:p>
     <w:p>
@@ -121,7 +107,7 @@
           <w:sz w:val="24"/>
           <w:szCs w:val="24"/>
         </w:rPr>
-        <w:t>A subject will have a title, a year at which it is taught, a description and other info fields.</w:t>
+        <w:t>A subject will have a title, a year at which it is taught, a description and other info fields. Each subject will be linked to exactly one professor who is responsible for teaching it, and each professor must be an approved professor before they can be assigned to a subject.</w:t>
       </w:r>
     </w:p>
     <w:p>
@@ -136,95 +122,8 @@
           <w:sz w:val="24"/>
           <w:szCs w:val="24"/>
         </w:rPr>
-        <w:t>A grade will have a grade number, a name of the subject it is related to, the name of the professor who gave it, the name of the student that got it and the overall final score.</w:t>
+        <w:t>A grade will have a grade number, a name of the subject it is related to, the name of the professor who gave it, the name of the student that got it and the overall final score. A grade will also be linked to a specific enrollment, ensuring that each student receives only one final grade for each subject. The grade will include the date on which it was assigned, and it will always reference the professor who gave it.</w:t>
       </w:r>
-    </w:p>
-    <w:p>
-      <w:pPr>
-        <w:rPr>
-          <w:sz w:val="24"/>
-          <w:szCs w:val="24"/>
-        </w:rPr>
-      </w:pPr>
-    </w:p>
-    <w:p>
-      <w:pPr>
-        <w:rPr>
-          <w:sz w:val="24"/>
-          <w:szCs w:val="24"/>
-        </w:rPr>
-      </w:pPr>
-      <w:r>
-        <w:rPr>
-          <w:sz w:val="24"/>
-          <w:szCs w:val="24"/>
-        </w:rPr>
-        <w:t>Add SSA, EER and Relational</w:t>
-      </w:r>
-    </w:p>
-    <w:p>
-      <w:pPr>
-        <w:rPr>
-          <w:sz w:val="24"/>
-          <w:szCs w:val="24"/>
-        </w:rPr>
-      </w:pPr>
-    </w:p>
-    <w:p>
-      <w:pPr>
-        <w:rPr>
-          <w:sz w:val="24"/>
-          <w:szCs w:val="24"/>
-        </w:rPr>
-      </w:pPr>
-    </w:p>
-    <w:p>
-      <w:pPr>
-        <w:rPr>
-          <w:sz w:val="24"/>
-          <w:szCs w:val="24"/>
-        </w:rPr>
-      </w:pPr>
-    </w:p>
-    <w:p>
-      <w:pPr>
-        <w:rPr>
-          <w:sz w:val="24"/>
-          <w:szCs w:val="24"/>
-        </w:rPr>
-      </w:pPr>
-    </w:p>
-    <w:p>
-      <w:pPr>
-        <w:rPr>
-          <w:sz w:val="24"/>
-          <w:szCs w:val="24"/>
-        </w:rPr>
-      </w:pPr>
-    </w:p>
-    <w:p>
-      <w:pPr>
-        <w:rPr>
-          <w:sz w:val="24"/>
-          <w:szCs w:val="24"/>
-        </w:rPr>
-      </w:pPr>
-    </w:p>
-    <w:p>
-      <w:pPr>
-        <w:rPr>
-          <w:sz w:val="24"/>
-          <w:szCs w:val="24"/>
-        </w:rPr>
-      </w:pPr>
-    </w:p>
-    <w:p>
-      <w:pPr>
-        <w:rPr>
-          <w:sz w:val="24"/>
-          <w:szCs w:val="24"/>
-        </w:rPr>
-      </w:pPr>
     </w:p>
     <w:p>
       <w:pPr>
@@ -251,12 +150,35 @@
       </w:pPr>
       <w:bookmarkStart w:id="0" w:name="_GoBack"/>
       <w:bookmarkEnd w:id="0"/>
+    </w:p>
+    <w:p>
+      <w:pPr>
+        <w:rPr>
+          <w:sz w:val="24"/>
+          <w:szCs w:val="24"/>
+        </w:rPr>
+      </w:pPr>
+    </w:p>
+    <w:p>
+      <w:pPr>
+        <w:rPr>
+          <w:sz w:val="24"/>
+          <w:szCs w:val="24"/>
+        </w:rPr>
+      </w:pPr>
+    </w:p>
+    <w:p>
+      <w:pPr>
+        <w:rPr>
+          <w:sz w:val="24"/>
+          <w:szCs w:val="24"/>
+        </w:rPr>
+      </w:pPr>
       <w:r>
         <w:rPr>
           <w:sz w:val="24"/>
           <w:szCs w:val="24"/>
         </w:rPr>
-        <w:lastRenderedPageBreak/>
         <w:t>EER Model</w:t>
       </w:r>
     </w:p>
@@ -723,7 +645,6 @@
   <w:style w:type="character" w:default="1" w:styleId="DefaultParagraphFont">
     <w:name w:val="Default Paragraph Font"/>
     <w:uiPriority w:val="1"/>
-    <w:semiHidden/>
     <w:unhideWhenUsed/>
   </w:style>
   <w:style w:type="table" w:default="1" w:styleId="TableNormal">

</xml_diff>